<commit_message>
atualizando documento de visão geral
</commit_message>
<xml_diff>
--- a/docs/Documento de Visão Geral.docx
+++ b/docs/Documento de Visão Geral.docx
@@ -4400,15 +4400,7 @@
         <w:t>Saídas e pós-condição</w:t>
       </w:r>
       <w:r>
-        <w:t xml:space="preserve">: O </w:t>
-      </w:r>
-      <w:proofErr w:type="spellStart"/>
-      <w:r>
-        <w:t>usuario</w:t>
-      </w:r>
-      <w:proofErr w:type="spellEnd"/>
-      <w:r>
-        <w:t xml:space="preserve"> é desativado do sistema.</w:t>
+        <w:t>: O usuario é desativado do sistema.</w:t>
       </w:r>
     </w:p>
     <w:p>
@@ -4814,41 +4806,22 @@
         <w:rPr>
           <w:b/>
         </w:rPr>
-        <w:t xml:space="preserve">Saídas e </w:t>
-      </w:r>
-      <w:proofErr w:type="spellStart"/>
-      <w:r>
-        <w:rPr>
-          <w:b/>
-        </w:rPr>
-        <w:t>pós-condição</w:t>
+        <w:t>Saídas e pós-condição</w:t>
       </w:r>
       <w:r>
         <w:t>:</w:t>
       </w:r>
       <w:r>
-        <w:t>Um</w:t>
-      </w:r>
-      <w:proofErr w:type="spellEnd"/>
-      <w:r>
-        <w:t xml:space="preserve"> código</w:t>
+        <w:t>Um código</w:t>
       </w:r>
       <w:r>
         <w:t xml:space="preserve"> </w:t>
       </w:r>
       <w:r>
-        <w:t>QR-</w:t>
-      </w:r>
-      <w:proofErr w:type="spellStart"/>
-      <w:r>
-        <w:t>C</w:t>
-      </w:r>
-      <w:r>
-        <w:t>ode</w:t>
-      </w:r>
-      <w:proofErr w:type="spellEnd"/>
-      <w:r>
-        <w:t xml:space="preserve"> deve ser gerado e exibido na tela.</w:t>
+        <w:t>QR-C</w:t>
+      </w:r>
+      <w:r>
+        <w:t>ode deve ser gerado e exibido na tela.</w:t>
       </w:r>
     </w:p>
     <w:p/>
@@ -6657,19 +6630,10 @@
         <w:pStyle w:val="Heading3"/>
       </w:pPr>
       <w:r>
-        <w:t xml:space="preserve"> </w:t>
-      </w:r>
-      <w:r>
-        <w:t>[RNF00</w:t>
-      </w:r>
-      <w:r>
-        <w:t>1</w:t>
-      </w:r>
-      <w:r>
-        <w:t xml:space="preserve">] </w:t>
-      </w:r>
-      <w:r>
-        <w:t>Fotos da justificativa em formato .PNG</w:t>
+        <w:t xml:space="preserve"> [RNF001] Fotos da justificativa em formato .PNG</w:t>
+      </w:r>
+      <w:r>
+        <w:t xml:space="preserve"> ou .PDF</w:t>
       </w:r>
     </w:p>
     <w:p>
@@ -6677,16 +6641,13 @@
         <w:jc w:val="center"/>
       </w:pPr>
       <w:r>
-        <w:t>Só aceitar fotos de documentos da justificativa que tenham formato .</w:t>
-      </w:r>
-      <w:proofErr w:type="spellStart"/>
-      <w:r>
-        <w:t>png</w:t>
-      </w:r>
-      <w:proofErr w:type="spellEnd"/>
-      <w:r>
-        <w:t>;</w:t>
-      </w:r>
+        <w:t>Só aceitar fotos de documentos da justificativa que tenham formato .png</w:t>
+      </w:r>
+      <w:r>
+        <w:t xml:space="preserve"> ou .pdf.</w:t>
+      </w:r>
+      <w:bookmarkStart w:id="35" w:name="_GoBack"/>
+      <w:bookmarkEnd w:id="35"/>
     </w:p>
     <w:tbl>
       <w:tblPr>
@@ -6822,28 +6783,15 @@
         <w:pStyle w:val="Heading3"/>
       </w:pPr>
       <w:r>
-        <w:t>[RNF002] Identificação única via QR-</w:t>
-      </w:r>
-      <w:proofErr w:type="spellStart"/>
-      <w:r>
-        <w:t>Code</w:t>
-      </w:r>
-      <w:proofErr w:type="spellEnd"/>
+        <w:t>[RNF002] Identificação única via QR-Code</w:t>
+      </w:r>
     </w:p>
     <w:p>
       <w:pPr>
         <w:jc w:val="center"/>
       </w:pPr>
       <w:r>
-        <w:t>Gerar as Identificações únicas no formato de um QR-</w:t>
-      </w:r>
-      <w:proofErr w:type="spellStart"/>
-      <w:r>
-        <w:t>Code</w:t>
-      </w:r>
-      <w:proofErr w:type="spellEnd"/>
-      <w:r>
-        <w:t>.</w:t>
+        <w:t>Gerar as Identificações únicas no formato de um QR-Code.</w:t>
       </w:r>
     </w:p>
     <w:tbl>
@@ -6980,32 +6928,15 @@
         <w:pStyle w:val="Heading3"/>
       </w:pPr>
       <w:r>
-        <w:t xml:space="preserve"> </w:t>
-      </w:r>
-      <w:r>
-        <w:t>[RNF00</w:t>
-      </w:r>
-      <w:r>
-        <w:t>3</w:t>
-      </w:r>
-      <w:r>
-        <w:t xml:space="preserve">] </w:t>
-      </w:r>
-      <w:r>
-        <w:t>Preparar impressão em preto-e-branco</w:t>
-      </w:r>
-      <w:bookmarkStart w:id="35" w:name="_GoBack"/>
-      <w:bookmarkEnd w:id="35"/>
+        <w:t xml:space="preserve"> [RNF003] Preparar impressão em preto-e-branco</w:t>
+      </w:r>
     </w:p>
     <w:p>
       <w:pPr>
         <w:jc w:val="center"/>
       </w:pPr>
       <w:r>
-        <w:t>Quando for imprimir algo, dar a opção para o usuário imprimir em preto-e-branco</w:t>
-      </w:r>
-      <w:r>
-        <w:t>.</w:t>
+        <w:t>Quando for imprimir algo, dar a opção para o usuário imprimir em preto-e-branco.</w:t>
       </w:r>
     </w:p>
     <w:tbl>
@@ -9039,7 +8970,7 @@
 </file>
 
 <file path=customXml/itemProps1.xml><?xml version="1.0" encoding="utf-8"?>
-<ds:datastoreItem xmlns:ds="http://schemas.openxmlformats.org/officeDocument/2006/customXml" ds:itemID="{33F95A31-07B1-4DB5-BD00-10AF46F46FC4}">
+<ds:datastoreItem xmlns:ds="http://schemas.openxmlformats.org/officeDocument/2006/customXml" ds:itemID="{5D33339F-0973-4647-924C-896299A2CBF7}">
   <ds:schemaRefs>
     <ds:schemaRef ds:uri="http://schemas.openxmlformats.org/officeDocument/2006/bibliography"/>
   </ds:schemaRefs>

</xml_diff>